<commit_message>
finished jumps with jal
</commit_message>
<xml_diff>
--- a/project-1/documents/ISA Description.docx
+++ b/project-1/documents/ISA Description.docx
@@ -1507,6 +1507,28 @@
           <w:sz w:val="24"/>
           <w:szCs w:val="24"/>
         </w:rPr>
+        <w:t>$R</w:t>
+      </w:r>
+      <w:r>
+        <w:rPr>
+          <w:sz w:val="24"/>
+          <w:szCs w:val="24"/>
+          <w:vertAlign w:val="subscript"/>
+        </w:rPr>
+        <w:t>d</w:t>
+      </w:r>
+      <w:r>
+        <w:rPr>
+          <w:sz w:val="24"/>
+          <w:szCs w:val="24"/>
+        </w:rPr>
+        <w:t xml:space="preserve">,   </w:t>
+      </w:r>
+      <w:r>
+        <w:rPr>
+          <w:sz w:val="24"/>
+          <w:szCs w:val="24"/>
+        </w:rPr>
         <w:t>$</w:t>
       </w:r>
       <w:proofErr w:type="spellStart"/>
@@ -1555,37 +1577,6 @@
           <w:vertAlign w:val="subscript"/>
         </w:rPr>
         <w:t>c</w:t>
-      </w:r>
-      <w:proofErr w:type="spellEnd"/>
-      <w:r>
-        <w:rPr>
-          <w:sz w:val="24"/>
-          <w:szCs w:val="24"/>
-        </w:rPr>
-        <w:t xml:space="preserve">,   </w:t>
-      </w:r>
-      <w:r>
-        <w:rPr>
-          <w:sz w:val="24"/>
-          <w:szCs w:val="24"/>
-        </w:rPr>
-        <w:t>$</w:t>
-      </w:r>
-      <w:proofErr w:type="spellStart"/>
-      <w:r>
-        <w:rPr>
-          <w:sz w:val="24"/>
-          <w:szCs w:val="24"/>
-        </w:rPr>
-        <w:t>R</w:t>
-      </w:r>
-      <w:r>
-        <w:rPr>
-          <w:sz w:val="24"/>
-          <w:szCs w:val="24"/>
-          <w:vertAlign w:val="subscript"/>
-        </w:rPr>
-        <w:t>b</w:t>
       </w:r>
       <w:proofErr w:type="spellEnd"/>
       <w:r>
@@ -1637,7 +1628,15 @@
           <w:sz w:val="24"/>
           <w:szCs w:val="24"/>
         </w:rPr>
-        <w:t>$</w:t>
+        <w:t>$R</w:t>
+      </w:r>
+      <w:r>
+        <w:rPr>
+          <w:sz w:val="24"/>
+          <w:szCs w:val="24"/>
+          <w:vertAlign w:val="subscript"/>
+        </w:rPr>
+        <w:t>d</w:t>
       </w:r>
       <w:r>
         <w:rPr>
@@ -1651,6 +1650,21 @@
           <w:sz w:val="24"/>
           <w:szCs w:val="24"/>
         </w:rPr>
+        <w:t>←  $</w:t>
+      </w:r>
+      <w:r>
+        <w:rPr>
+          <w:sz w:val="24"/>
+          <w:szCs w:val="24"/>
+        </w:rPr>
+        <w:t xml:space="preserve"> </w:t>
+      </w:r>
+      <w:proofErr w:type="spellStart"/>
+      <w:r>
+        <w:rPr>
+          <w:sz w:val="24"/>
+          <w:szCs w:val="24"/>
+        </w:rPr>
         <w:t>R</w:t>
       </w:r>
       <w:r>
@@ -1659,43 +1673,6 @@
           <w:szCs w:val="24"/>
           <w:vertAlign w:val="subscript"/>
         </w:rPr>
-        <w:t>d</w:t>
-      </w:r>
-      <w:r>
-        <w:rPr>
-          <w:sz w:val="24"/>
-          <w:szCs w:val="24"/>
-        </w:rPr>
-        <w:t xml:space="preserve"> </w:t>
-      </w:r>
-      <w:r>
-        <w:rPr>
-          <w:sz w:val="24"/>
-          <w:szCs w:val="24"/>
-        </w:rPr>
-        <w:t>←  $</w:t>
-      </w:r>
-      <w:r>
-        <w:rPr>
-          <w:sz w:val="24"/>
-          <w:szCs w:val="24"/>
-        </w:rPr>
-        <w:t xml:space="preserve"> </w:t>
-      </w:r>
-      <w:proofErr w:type="spellStart"/>
-      <w:r>
-        <w:rPr>
-          <w:sz w:val="24"/>
-          <w:szCs w:val="24"/>
-        </w:rPr>
-        <w:t>R</w:t>
-      </w:r>
-      <w:r>
-        <w:rPr>
-          <w:sz w:val="24"/>
-          <w:szCs w:val="24"/>
-          <w:vertAlign w:val="subscript"/>
-        </w:rPr>
         <w:t>b</w:t>
       </w:r>
       <w:proofErr w:type="spellEnd"/>
@@ -1705,13 +1682,6 @@
           <w:szCs w:val="24"/>
         </w:rPr>
         <w:t xml:space="preserve"> + $</w:t>
-      </w:r>
-      <w:r>
-        <w:rPr>
-          <w:sz w:val="24"/>
-          <w:szCs w:val="24"/>
-        </w:rPr>
-        <w:t xml:space="preserve"> </w:t>
       </w:r>
       <w:proofErr w:type="spellStart"/>
       <w:r>
@@ -3015,8 +2985,10 @@
                 <w:sz w:val="24"/>
                 <w:szCs w:val="24"/>
               </w:rPr>
-              <w:t>00 0001</w:t>
-            </w:r>
+              <w:t>00 0010</w:t>
+            </w:r>
+            <w:bookmarkStart w:id="0" w:name="_GoBack"/>
+            <w:bookmarkEnd w:id="0"/>
           </w:p>
         </w:tc>
         <w:tc>
@@ -11202,8 +11174,6 @@
           <w:szCs w:val="24"/>
         </w:rPr>
       </w:pPr>
-      <w:bookmarkStart w:id="0" w:name="_GoBack"/>
-      <w:bookmarkEnd w:id="0"/>
     </w:p>
     <w:p>
       <w:pPr>
@@ -12572,7 +12542,7 @@
 </file>
 
 <file path=customXml/itemProps1.xml><?xml version="1.0" encoding="utf-8"?>
-<ds:datastoreItem xmlns:ds="http://schemas.openxmlformats.org/officeDocument/2006/customXml" ds:itemID="{CACD7303-F13B-4DDB-A5E8-25A55386AB97}">
+<ds:datastoreItem xmlns:ds="http://schemas.openxmlformats.org/officeDocument/2006/customXml" ds:itemID="{958258DD-1559-4052-92EF-E51479559CE2}">
   <ds:schemaRefs>
     <ds:schemaRef ds:uri="http://schemas.openxmlformats.org/officeDocument/2006/bibliography"/>
   </ds:schemaRefs>

</xml_diff>

<commit_message>
finished load/store instructions. Need to finish rest of arithmetic now
</commit_message>
<xml_diff>
--- a/project-1/documents/ISA Description.docx
+++ b/project-1/documents/ISA Description.docx
@@ -2987,8 +2987,6 @@
               </w:rPr>
               <w:t>00 0010</w:t>
             </w:r>
-            <w:bookmarkStart w:id="0" w:name="_GoBack"/>
-            <w:bookmarkEnd w:id="0"/>
           </w:p>
         </w:tc>
         <w:tc>
@@ -8206,25 +8204,16 @@
                 <w:sz w:val="24"/>
                 <w:szCs w:val="24"/>
               </w:rPr>
-              <w:t>$</w:t>
-            </w:r>
-            <w:proofErr w:type="spellStart"/>
-            <w:r>
-              <w:rPr>
-                <w:sz w:val="24"/>
-                <w:szCs w:val="24"/>
-              </w:rPr>
-              <w:t>R</w:t>
-            </w:r>
-            <w:r>
-              <w:rPr>
-                <w:sz w:val="24"/>
-                <w:szCs w:val="24"/>
-                <w:vertAlign w:val="subscript"/>
-              </w:rPr>
-              <w:t>c</w:t>
-            </w:r>
-            <w:proofErr w:type="spellEnd"/>
+              <w:t>$R</w:t>
+            </w:r>
+            <w:r>
+              <w:rPr>
+                <w:sz w:val="24"/>
+                <w:szCs w:val="24"/>
+                <w:vertAlign w:val="subscript"/>
+              </w:rPr>
+              <w:t>d</w:t>
+            </w:r>
           </w:p>
         </w:tc>
         <w:tc>
@@ -8256,29 +8245,49 @@
     <w:p>
       <w:pPr>
         <w:tabs>
+          <w:tab w:val="left" w:pos="720"/>
           <w:tab w:val="left" w:pos="1800"/>
           <w:tab w:val="left" w:pos="3600"/>
         </w:tabs>
-        <w:rPr>
-          <w:sz w:val="24"/>
-          <w:szCs w:val="24"/>
-        </w:rPr>
-      </w:pPr>
-    </w:p>
-    <w:p>
-      <w:pPr>
-        <w:rPr>
-          <w:sz w:val="24"/>
-          <w:szCs w:val="24"/>
-        </w:rPr>
-      </w:pPr>
-      <w:r>
-        <w:rPr>
-          <w:sz w:val="24"/>
-          <w:szCs w:val="24"/>
-        </w:rPr>
-        <w:br w:type="page"/>
-      </w:r>
+        <w:ind w:left="720"/>
+        <w:rPr>
+          <w:b/>
+          <w:sz w:val="24"/>
+          <w:szCs w:val="24"/>
+        </w:rPr>
+      </w:pPr>
+    </w:p>
+    <w:p>
+      <w:pPr>
+        <w:rPr>
+          <w:sz w:val="24"/>
+          <w:szCs w:val="24"/>
+        </w:rPr>
+      </w:pPr>
+    </w:p>
+    <w:p>
+      <w:pPr>
+        <w:rPr>
+          <w:sz w:val="24"/>
+          <w:szCs w:val="24"/>
+        </w:rPr>
+      </w:pPr>
+    </w:p>
+    <w:p>
+      <w:pPr>
+        <w:rPr>
+          <w:sz w:val="24"/>
+          <w:szCs w:val="24"/>
+        </w:rPr>
+      </w:pPr>
+    </w:p>
+    <w:p>
+      <w:pPr>
+        <w:rPr>
+          <w:sz w:val="24"/>
+          <w:szCs w:val="24"/>
+        </w:rPr>
+      </w:pPr>
     </w:p>
     <w:p>
       <w:pPr>
@@ -8958,7 +8967,8 @@
               </w:rPr>
               <w:t>$</w:t>
             </w:r>
-            <w:proofErr w:type="spellStart"/>
+            <w:bookmarkStart w:id="0" w:name="_GoBack"/>
+            <w:bookmarkEnd w:id="0"/>
             <w:r>
               <w:rPr>
                 <w:sz w:val="24"/>
@@ -8972,9 +8982,8 @@
                 <w:szCs w:val="24"/>
                 <w:vertAlign w:val="subscript"/>
               </w:rPr>
-              <w:t>c</w:t>
-            </w:r>
-            <w:proofErr w:type="spellEnd"/>
+              <w:t>d</w:t>
+            </w:r>
           </w:p>
         </w:tc>
         <w:tc>
@@ -9003,6 +9012,21 @@
         </w:tc>
       </w:tr>
     </w:tbl>
+    <w:p>
+      <w:pPr>
+        <w:tabs>
+          <w:tab w:val="left" w:pos="720"/>
+          <w:tab w:val="left" w:pos="1800"/>
+          <w:tab w:val="left" w:pos="3600"/>
+        </w:tabs>
+        <w:ind w:left="720"/>
+        <w:rPr>
+          <w:b/>
+          <w:sz w:val="24"/>
+          <w:szCs w:val="24"/>
+        </w:rPr>
+      </w:pPr>
+    </w:p>
     <w:p>
       <w:pPr>
         <w:tabs>
@@ -10315,28 +10339,22 @@
           <w:sz w:val="24"/>
           <w:szCs w:val="24"/>
         </w:rPr>
-        <w:t>$</w:t>
-      </w:r>
-      <w:r>
-        <w:rPr>
-          <w:sz w:val="24"/>
-          <w:szCs w:val="24"/>
-        </w:rPr>
-        <w:t>PC</w:t>
-      </w:r>
-      <w:r>
-        <w:rPr>
-          <w:sz w:val="24"/>
-          <w:szCs w:val="24"/>
-        </w:rPr>
-        <w:t xml:space="preserve"> </w:t>
-      </w:r>
-      <w:r>
-        <w:rPr>
-          <w:sz w:val="24"/>
-          <w:szCs w:val="24"/>
-        </w:rPr>
-        <w:t>← Target Address</w:t>
+        <w:t>$R</w:t>
+      </w:r>
+      <w:r>
+        <w:rPr>
+          <w:sz w:val="24"/>
+          <w:szCs w:val="24"/>
+          <w:vertAlign w:val="subscript"/>
+        </w:rPr>
+        <w:t>a</w:t>
+      </w:r>
+      <w:r>
+        <w:rPr>
+          <w:sz w:val="24"/>
+          <w:szCs w:val="24"/>
+        </w:rPr>
+        <w:t xml:space="preserve"> ← $PC + 1</w:t>
       </w:r>
     </w:p>
     <w:p>
@@ -10360,15 +10378,14 @@
           <w:sz w:val="24"/>
           <w:szCs w:val="24"/>
         </w:rPr>
-        <w:t>$R</w:t>
-      </w:r>
-      <w:r>
-        <w:rPr>
-          <w:sz w:val="24"/>
-          <w:szCs w:val="24"/>
-          <w:vertAlign w:val="subscript"/>
-        </w:rPr>
-        <w:t>a</w:t>
+        <w:t>$</w:t>
+      </w:r>
+      <w:r>
+        <w:rPr>
+          <w:sz w:val="24"/>
+          <w:szCs w:val="24"/>
+        </w:rPr>
+        <w:t>PC</w:t>
       </w:r>
       <w:r>
         <w:rPr>
@@ -10382,14 +10399,7 @@
           <w:sz w:val="24"/>
           <w:szCs w:val="24"/>
         </w:rPr>
-        <w:t>←</w:t>
-      </w:r>
-      <w:r>
-        <w:rPr>
-          <w:sz w:val="24"/>
-          <w:szCs w:val="24"/>
-        </w:rPr>
-        <w:t xml:space="preserve"> $PC + 1</w:t>
+        <w:t>← Target Address</w:t>
       </w:r>
     </w:p>
     <w:p>
@@ -12542,7 +12552,7 @@
 </file>
 
 <file path=customXml/itemProps1.xml><?xml version="1.0" encoding="utf-8"?>
-<ds:datastoreItem xmlns:ds="http://schemas.openxmlformats.org/officeDocument/2006/customXml" ds:itemID="{958258DD-1559-4052-92EF-E51479559CE2}">
+<ds:datastoreItem xmlns:ds="http://schemas.openxmlformats.org/officeDocument/2006/customXml" ds:itemID="{D3DC5E21-A4A2-4FE5-AAB5-F970A19525CB}">
   <ds:schemaRefs>
     <ds:schemaRef ds:uri="http://schemas.openxmlformats.org/officeDocument/2006/bibliography"/>
   </ds:schemaRefs>

</xml_diff>